<commit_message>
- Unindo documento de estudo e pesquisa para definição das tecnologias relevantes com o documento de lista de tecnologias relevantes.
</commit_message>
<xml_diff>
--- a/Doc-DD-UFG/Arquitetura/Resultados Certics/Estudo e pesquisa para decisão das tecnologias.docx
+++ b/Doc-DD-UFG/Arquitetura/Resultados Certics/Estudo e pesquisa para decisão das tecnologias.docx
@@ -2295,53 +2295,173 @@
     </w:p>
     <w:p>
       <w:pPr>
-        <w:contextualSpacing w:val="0"/>
-        <w:jc w:val="both"/>
-      </w:pPr>
-      <w:r>
-        <w:rPr>
-          <w:rtl w:val="0"/>
-        </w:rPr>
-      </w:r>
-    </w:p>
-    <w:p>
-      <w:pPr>
-        <w:contextualSpacing w:val="0"/>
-        <w:jc w:val="both"/>
-      </w:pPr>
-      <w:r>
-        <w:rPr>
-          <w:rtl w:val="0"/>
-        </w:rPr>
-      </w:r>
-    </w:p>
-    <w:p>
-      <w:pPr>
-        <w:contextualSpacing w:val="0"/>
-        <w:jc w:val="both"/>
-      </w:pPr>
-      <w:r>
-        <w:rPr>
-          <w:rtl w:val="0"/>
-        </w:rPr>
-      </w:r>
-    </w:p>
-    <w:p>
-      <w:pPr>
-        <w:contextualSpacing w:val="0"/>
-        <w:jc w:val="both"/>
-      </w:pPr>
-      <w:r>
-        <w:rPr>
-          <w:rtl w:val="0"/>
-        </w:rPr>
-      </w:r>
-    </w:p>
-    <w:p>
-      <w:pPr>
-        <w:contextualSpacing w:val="0"/>
-        <w:jc w:val="both"/>
-      </w:pPr>
+        <w:pStyle w:val="Heading2"/>
+        <w:contextualSpacing w:val="0"/>
+        <w:jc w:val="both"/>
+      </w:pPr>
+      <w:bookmarkStart w:colFirst="0" w:colLast="0" w:name="h.8u50hgoag3vy" w:id="9"/>
+      <w:bookmarkEnd w:id="9"/>
+      <w:r>
+        <w:rPr>
+          <w:rtl w:val="0"/>
+        </w:rPr>
+        <w:t xml:space="preserve">4. Tecnologias relevantes</w:t>
+      </w:r>
+    </w:p>
+    <w:p>
+      <w:pPr>
+        <w:contextualSpacing w:val="0"/>
+        <w:jc w:val="both"/>
+      </w:pPr>
+      <w:r>
+        <w:rPr>
+          <w:rtl w:val="0"/>
+        </w:rPr>
+        <w:t xml:space="preserve">Ao final deste estudo, temos no escopo do nosso projeto as tecnologias relevantes listadas abaixo.</w:t>
+      </w:r>
+    </w:p>
+    <w:p>
+      <w:pPr>
+        <w:pStyle w:val="Heading3"/>
+        <w:contextualSpacing w:val="0"/>
+        <w:jc w:val="both"/>
+      </w:pPr>
+      <w:bookmarkStart w:colFirst="0" w:colLast="0" w:name="h.1ndbqqktiqtc" w:id="10"/>
+      <w:bookmarkEnd w:id="10"/>
+      <w:r>
+        <w:rPr>
+          <w:rtl w:val="0"/>
+        </w:rPr>
+        <w:t xml:space="preserve">4.1 DropWizard</w:t>
+      </w:r>
+    </w:p>
+    <w:p>
+      <w:pPr>
+        <w:contextualSpacing w:val="0"/>
+        <w:jc w:val="both"/>
+      </w:pPr>
+      <w:r>
+        <w:rPr>
+          <w:rtl w:val="0"/>
+        </w:rPr>
+        <w:t xml:space="preserve">Utilizado pelo back-end do projeto, é um framework que oferece uma abstração para inicializar um servidor o qual está pronto para receber requisições HTTP e facilita a implementação de serviços para o desenvolvimento de RESTful web services.</w:t>
+      </w:r>
+    </w:p>
+    <w:p>
+      <w:pPr>
+        <w:contextualSpacing w:val="0"/>
+        <w:jc w:val="both"/>
+      </w:pPr>
+      <w:r>
+        <w:rPr>
+          <w:rtl w:val="0"/>
+        </w:rPr>
+        <w:t xml:space="preserve">Informações e tutoriais a cerca da tecnologia podem ser encontradas em </w:t>
+      </w:r>
+      <w:hyperlink r:id="rId6">
+        <w:r>
+          <w:rPr>
+            <w:color w:val="1155cc"/>
+            <w:u w:val="single"/>
+            <w:rtl w:val="0"/>
+          </w:rPr>
+          <w:t xml:space="preserve">http://www.dropwizard.io/0.9.1/docs/</w:t>
+        </w:r>
+      </w:hyperlink>
+      <w:r>
+        <w:rPr>
+          <w:rtl w:val="0"/>
+        </w:rPr>
+        <w:t xml:space="preserve">.</w:t>
+      </w:r>
+    </w:p>
+    <w:p>
+      <w:pPr>
+        <w:pStyle w:val="Heading3"/>
+        <w:contextualSpacing w:val="0"/>
+        <w:jc w:val="both"/>
+      </w:pPr>
+      <w:bookmarkStart w:colFirst="0" w:colLast="0" w:name="h.8atqrcuceona" w:id="11"/>
+      <w:bookmarkEnd w:id="11"/>
+      <w:r>
+        <w:rPr>
+          <w:rtl w:val="0"/>
+        </w:rPr>
+        <w:t xml:space="preserve">4.2 AngularJS:</w:t>
+      </w:r>
+    </w:p>
+    <w:p>
+      <w:pPr>
+        <w:contextualSpacing w:val="0"/>
+        <w:jc w:val="both"/>
+      </w:pPr>
+      <w:r>
+        <w:rPr>
+          <w:rtl w:val="0"/>
+        </w:rPr>
+        <w:t xml:space="preserve">Utilizado no front-end do projeto é uma biblioteca javascript open-source criada pela Google com o objetivo de dinamizar e facilitar a troca de informações entre o back-end e o front-end das aplicações.</w:t>
+      </w:r>
+    </w:p>
+    <w:p>
+      <w:pPr>
+        <w:contextualSpacing w:val="0"/>
+        <w:jc w:val="both"/>
+      </w:pPr>
+      <w:r>
+        <w:rPr>
+          <w:rtl w:val="0"/>
+        </w:rPr>
+        <w:t xml:space="preserve">Por ser uma biblioteca Javascript e open-source podemos facilmente ter acesso ao seu funcionamento interno podendo buscar/resolver falhas de forma simples.</w:t>
+      </w:r>
+    </w:p>
+    <w:p>
+      <w:pPr>
+        <w:contextualSpacing w:val="0"/>
+        <w:jc w:val="both"/>
+      </w:pPr>
+      <w:r>
+        <w:rPr>
+          <w:rtl w:val="0"/>
+        </w:rPr>
+        <w:t xml:space="preserve">Informações a cerca da tecnologia podem ser encontradas em:  </w:t>
+      </w:r>
+      <w:hyperlink r:id="rId7">
+        <w:r>
+          <w:rPr>
+            <w:color w:val="1155cc"/>
+            <w:u w:val="single"/>
+            <w:rtl w:val="0"/>
+          </w:rPr>
+          <w:t xml:space="preserve">https://angularjs.org/</w:t>
+        </w:r>
+      </w:hyperlink>
+      <w:r>
+        <w:rPr>
+          <w:rtl w:val="0"/>
+        </w:rPr>
+      </w:r>
+    </w:p>
+    <w:p>
+      <w:pPr>
+        <w:contextualSpacing w:val="0"/>
+        <w:jc w:val="both"/>
+      </w:pPr>
+      <w:r>
+        <w:rPr>
+          <w:rtl w:val="0"/>
+        </w:rPr>
+        <w:t xml:space="preserve">O código fonte está disponivel em: </w:t>
+      </w:r>
+      <w:hyperlink r:id="rId8">
+        <w:r>
+          <w:rPr>
+            <w:color w:val="1155cc"/>
+            <w:u w:val="single"/>
+            <w:rtl w:val="0"/>
+          </w:rPr>
+          <w:t xml:space="preserve">https://github.com/angular/angular.js</w:t>
+        </w:r>
+      </w:hyperlink>
       <w:r>
         <w:rPr>
           <w:rtl w:val="0"/>

</xml_diff>